<commit_message>
Added draft contents to FAQ and mission pages.
</commit_message>
<xml_diff>
--- a/faq_draft.docx
+++ b/faq_draft.docx
@@ -3,8 +3,42 @@
 <w:document xmlns:wpc="http://schemas.microsoft.com/office/word/2010/wordprocessingCanvas" xmlns:mo="http://schemas.microsoft.com/office/mac/office/2008/main" xmlns:mc="http://schemas.openxmlformats.org/markup-compatibility/2006" xmlns:mv="urn:schemas-microsoft-com:mac:vml" xmlns:o="urn:schemas-microsoft-com:office:office" xmlns:r="http://schemas.openxmlformats.org/officeDocument/2006/relationships" xmlns:m="http://schemas.openxmlformats.org/officeDocument/2006/math" xmlns:v="urn:schemas-microsoft-com:vml" xmlns:wp14="http://schemas.microsoft.com/office/word/2010/wordprocessingDrawing" xmlns:wp="http://schemas.openxmlformats.org/drawingml/2006/wordprocessingDrawing" xmlns:w10="urn:schemas-microsoft-com:office:word" xmlns:w="http://schemas.openxmlformats.org/wordprocessingml/2006/main" xmlns:w14="http://schemas.microsoft.com/office/word/2010/wordml" xmlns:wpg="http://schemas.microsoft.com/office/word/2010/wordprocessingGroup" xmlns:wpi="http://schemas.microsoft.com/office/word/2010/wordprocessingInk" xmlns:wne="http://schemas.microsoft.com/office/word/2006/wordml" xmlns:wps="http://schemas.microsoft.com/office/word/2010/wordprocessingShape" mc:Ignorable="w14 wp14">
   <w:body>
     <w:p>
-      <w:r>
-        <w:t>Sharing data</w:t>
+      <w:pPr>
+        <w:spacing w:before="100" w:beforeAutospacing="1" w:after="100" w:afterAutospacing="1"/>
+        <w:outlineLvl w:val="0"/>
+        <w:rPr>
+          <w:rFonts w:ascii="Times" w:eastAsia="Times New Roman" w:hAnsi="Times" w:cs="Times New Roman"/>
+          <w:b/>
+          <w:bCs/>
+          <w:kern w:val="36"/>
+          <w:sz w:val="48"/>
+          <w:szCs w:val="48"/>
+        </w:rPr>
+      </w:pPr>
+      <w:r>
+        <w:rPr>
+          <w:rFonts w:ascii="Times" w:eastAsia="Times New Roman" w:hAnsi="Times" w:cs="Times New Roman"/>
+          <w:b/>
+          <w:bCs/>
+          <w:kern w:val="36"/>
+          <w:sz w:val="48"/>
+          <w:szCs w:val="48"/>
+        </w:rPr>
+        <w:t>Frequently Asked Questions</w:t>
+      </w:r>
+    </w:p>
+    <w:p>
+      <w:pPr>
+        <w:pStyle w:val="Heading3"/>
+        <w:rPr>
+          <w:rFonts w:eastAsia="Times New Roman" w:cs="Times New Roman"/>
+        </w:rPr>
+      </w:pPr>
+      <w:r>
+        <w:rPr>
+          <w:rFonts w:eastAsia="Times New Roman" w:cs="Times New Roman"/>
+        </w:rPr>
+        <w:t>Sharing data:</w:t>
       </w:r>
     </w:p>
     <w:p/>
@@ -29,7 +63,18 @@
         </w:numPr>
       </w:pPr>
       <w:r>
-        <w:t>The impact of data sharing as a scientific endeavor is ever increasing. The SMGR seeks to promote data reuse by enabling reproduction of results and acting as a catalyst for new research efforts. Making your data accessible for everyone renders it more visible and potentially increases its impact beyond initial publication, possibly beyond its domain of origin. As the impact of your hard-earned data grows, your impact grows.</w:t>
+        <w:t xml:space="preserve">The impact of data sharing as </w:t>
+      </w:r>
+      <w:bookmarkStart w:id="0" w:name="_GoBack"/>
+      <w:bookmarkEnd w:id="0"/>
+      <w:r>
+        <w:t xml:space="preserve">a scientific </w:t>
+      </w:r>
+      <w:r>
+        <w:t>practice</w:t>
+      </w:r>
+      <w:r>
+        <w:t xml:space="preserve"> is ever increasing. The SMGR seeks to promote data reuse by enabling reproduction of results and acting as a catalyst for new research efforts. Making your data accessible for everyone renders it more visible and potentially increases its impact beyond initial publication, possibly beyond its domain of origin. As the impact of your hard-earned data grows, your impact grows.</w:t>
       </w:r>
     </w:p>
     <w:p>
@@ -190,6 +235,7 @@
         </w:numPr>
       </w:pPr>
       <w:r>
+        <w:lastRenderedPageBreak/>
         <w:t>Programs and code used to process the set.</w:t>
       </w:r>
     </w:p>
@@ -226,7 +272,6 @@
         </w:numPr>
       </w:pPr>
       <w:r>
-        <w:lastRenderedPageBreak/>
         <w:t xml:space="preserve">We expect submitted data to be part of some sort of reviewed scholarly publication. We trust that involved expert reviewers make sure that the data was produced according to relevant good scientific practice. </w:t>
       </w:r>
     </w:p>
@@ -391,8 +436,23 @@
     </w:p>
     <w:p/>
     <w:p>
-      <w:r>
-        <w:t>Using shared data</w:t>
+      <w:pPr>
+        <w:pStyle w:val="Heading3"/>
+        <w:rPr>
+          <w:rFonts w:eastAsia="Times New Roman" w:cs="Times New Roman"/>
+        </w:rPr>
+      </w:pPr>
+      <w:r>
+        <w:rPr>
+          <w:rFonts w:eastAsia="Times New Roman" w:cs="Times New Roman"/>
+        </w:rPr>
+        <w:t xml:space="preserve">Using </w:t>
+      </w:r>
+      <w:r>
+        <w:rPr>
+          <w:rFonts w:eastAsia="Times New Roman" w:cs="Times New Roman"/>
+        </w:rPr>
+        <w:t>data:</w:t>
       </w:r>
     </w:p>
     <w:p/>
@@ -547,8 +607,23 @@
     </w:p>
     <w:p/>
     <w:p>
-      <w:r>
+      <w:pPr>
+        <w:pStyle w:val="Heading3"/>
+        <w:rPr>
+          <w:rFonts w:eastAsia="Times New Roman" w:cs="Times New Roman"/>
+        </w:rPr>
+      </w:pPr>
+      <w:r>
+        <w:rPr>
+          <w:rFonts w:eastAsia="Times New Roman" w:cs="Times New Roman"/>
+        </w:rPr>
         <w:t>General questions</w:t>
+      </w:r>
+      <w:r>
+        <w:rPr>
+          <w:rFonts w:eastAsia="Times New Roman" w:cs="Times New Roman"/>
+        </w:rPr>
+        <w:t>:</w:t>
       </w:r>
     </w:p>
     <w:p/>
@@ -567,12 +642,7 @@
         <w:t>’</w:t>
       </w:r>
       <w:r>
-        <w:t>d like t</w:t>
-      </w:r>
-      <w:bookmarkStart w:id="0" w:name="_GoBack"/>
-      <w:bookmarkEnd w:id="0"/>
-      <w:r>
-        <w:t>o follow the development of the SMGR. Can you keep me up to data please?</w:t>
+        <w:t>d like to follow the development of the SMGR. Can you keep me up to data please?</w:t>
       </w:r>
     </w:p>
     <w:p>
@@ -1322,6 +1392,49 @@
     <w:name w:val="Normal"/>
     <w:qFormat/>
   </w:style>
+  <w:style w:type="paragraph" w:styleId="Heading1">
+    <w:name w:val="heading 1"/>
+    <w:basedOn w:val="Normal"/>
+    <w:link w:val="Heading1Char"/>
+    <w:uiPriority w:val="9"/>
+    <w:qFormat/>
+    <w:rsid w:val="009609E2"/>
+    <w:pPr>
+      <w:spacing w:before="100" w:beforeAutospacing="1" w:after="100" w:afterAutospacing="1"/>
+      <w:outlineLvl w:val="0"/>
+    </w:pPr>
+    <w:rPr>
+      <w:rFonts w:ascii="Times" w:hAnsi="Times"/>
+      <w:b/>
+      <w:bCs/>
+      <w:kern w:val="36"/>
+      <w:sz w:val="48"/>
+      <w:szCs w:val="48"/>
+    </w:rPr>
+  </w:style>
+  <w:style w:type="paragraph" w:styleId="Heading3">
+    <w:name w:val="heading 3"/>
+    <w:basedOn w:val="Normal"/>
+    <w:next w:val="Normal"/>
+    <w:link w:val="Heading3Char"/>
+    <w:uiPriority w:val="9"/>
+    <w:semiHidden/>
+    <w:unhideWhenUsed/>
+    <w:qFormat/>
+    <w:rsid w:val="009609E2"/>
+    <w:pPr>
+      <w:keepNext/>
+      <w:keepLines/>
+      <w:spacing w:before="200"/>
+      <w:outlineLvl w:val="2"/>
+    </w:pPr>
+    <w:rPr>
+      <w:rFonts w:asciiTheme="majorHAnsi" w:eastAsiaTheme="majorEastAsia" w:hAnsiTheme="majorHAnsi" w:cstheme="majorBidi"/>
+      <w:b/>
+      <w:bCs/>
+      <w:color w:val="4F81BD" w:themeColor="accent1"/>
+    </w:rPr>
+  </w:style>
   <w:style w:type="character" w:default="1" w:styleId="DefaultParagraphFont">
     <w:name w:val="Default Paragraph Font"/>
     <w:uiPriority w:val="1"/>
@@ -1359,6 +1472,35 @@
       <w:ind w:left="720"/>
       <w:contextualSpacing/>
     </w:pPr>
+  </w:style>
+  <w:style w:type="character" w:customStyle="1" w:styleId="Heading1Char">
+    <w:name w:val="Heading 1 Char"/>
+    <w:basedOn w:val="DefaultParagraphFont"/>
+    <w:link w:val="Heading1"/>
+    <w:uiPriority w:val="9"/>
+    <w:rsid w:val="009609E2"/>
+    <w:rPr>
+      <w:rFonts w:ascii="Times" w:hAnsi="Times"/>
+      <w:b/>
+      <w:bCs/>
+      <w:kern w:val="36"/>
+      <w:sz w:val="48"/>
+      <w:szCs w:val="48"/>
+    </w:rPr>
+  </w:style>
+  <w:style w:type="character" w:customStyle="1" w:styleId="Heading3Char">
+    <w:name w:val="Heading 3 Char"/>
+    <w:basedOn w:val="DefaultParagraphFont"/>
+    <w:link w:val="Heading3"/>
+    <w:uiPriority w:val="9"/>
+    <w:semiHidden/>
+    <w:rsid w:val="009609E2"/>
+    <w:rPr>
+      <w:rFonts w:asciiTheme="majorHAnsi" w:eastAsiaTheme="majorEastAsia" w:hAnsiTheme="majorHAnsi" w:cstheme="majorBidi"/>
+      <w:b/>
+      <w:bCs/>
+      <w:color w:val="4F81BD" w:themeColor="accent1"/>
+    </w:rPr>
   </w:style>
 </w:styles>
 </file>
@@ -1519,6 +1661,49 @@
     <w:name w:val="Normal"/>
     <w:qFormat/>
   </w:style>
+  <w:style w:type="paragraph" w:styleId="Heading1">
+    <w:name w:val="heading 1"/>
+    <w:basedOn w:val="Normal"/>
+    <w:link w:val="Heading1Char"/>
+    <w:uiPriority w:val="9"/>
+    <w:qFormat/>
+    <w:rsid w:val="009609E2"/>
+    <w:pPr>
+      <w:spacing w:before="100" w:beforeAutospacing="1" w:after="100" w:afterAutospacing="1"/>
+      <w:outlineLvl w:val="0"/>
+    </w:pPr>
+    <w:rPr>
+      <w:rFonts w:ascii="Times" w:hAnsi="Times"/>
+      <w:b/>
+      <w:bCs/>
+      <w:kern w:val="36"/>
+      <w:sz w:val="48"/>
+      <w:szCs w:val="48"/>
+    </w:rPr>
+  </w:style>
+  <w:style w:type="paragraph" w:styleId="Heading3">
+    <w:name w:val="heading 3"/>
+    <w:basedOn w:val="Normal"/>
+    <w:next w:val="Normal"/>
+    <w:link w:val="Heading3Char"/>
+    <w:uiPriority w:val="9"/>
+    <w:semiHidden/>
+    <w:unhideWhenUsed/>
+    <w:qFormat/>
+    <w:rsid w:val="009609E2"/>
+    <w:pPr>
+      <w:keepNext/>
+      <w:keepLines/>
+      <w:spacing w:before="200"/>
+      <w:outlineLvl w:val="2"/>
+    </w:pPr>
+    <w:rPr>
+      <w:rFonts w:asciiTheme="majorHAnsi" w:eastAsiaTheme="majorEastAsia" w:hAnsiTheme="majorHAnsi" w:cstheme="majorBidi"/>
+      <w:b/>
+      <w:bCs/>
+      <w:color w:val="4F81BD" w:themeColor="accent1"/>
+    </w:rPr>
+  </w:style>
   <w:style w:type="character" w:default="1" w:styleId="DefaultParagraphFont">
     <w:name w:val="Default Paragraph Font"/>
     <w:uiPriority w:val="1"/>
@@ -1556,6 +1741,35 @@
       <w:ind w:left="720"/>
       <w:contextualSpacing/>
     </w:pPr>
+  </w:style>
+  <w:style w:type="character" w:customStyle="1" w:styleId="Heading1Char">
+    <w:name w:val="Heading 1 Char"/>
+    <w:basedOn w:val="DefaultParagraphFont"/>
+    <w:link w:val="Heading1"/>
+    <w:uiPriority w:val="9"/>
+    <w:rsid w:val="009609E2"/>
+    <w:rPr>
+      <w:rFonts w:ascii="Times" w:hAnsi="Times"/>
+      <w:b/>
+      <w:bCs/>
+      <w:kern w:val="36"/>
+      <w:sz w:val="48"/>
+      <w:szCs w:val="48"/>
+    </w:rPr>
+  </w:style>
+  <w:style w:type="character" w:customStyle="1" w:styleId="Heading3Char">
+    <w:name w:val="Heading 3 Char"/>
+    <w:basedOn w:val="DefaultParagraphFont"/>
+    <w:link w:val="Heading3"/>
+    <w:uiPriority w:val="9"/>
+    <w:semiHidden/>
+    <w:rsid w:val="009609E2"/>
+    <w:rPr>
+      <w:rFonts w:asciiTheme="majorHAnsi" w:eastAsiaTheme="majorEastAsia" w:hAnsiTheme="majorHAnsi" w:cstheme="majorBidi"/>
+      <w:b/>
+      <w:bCs/>
+      <w:color w:val="4F81BD" w:themeColor="accent1"/>
+    </w:rPr>
   </w:style>
 </w:styles>
 </file>

</xml_diff>